<commit_message>
Typo fix presentation about deep law
</commit_message>
<xml_diff>
--- a/Управление проектами/План проекта DeepLAW.docx
+++ b/Управление проектами/План проекта DeepLAW.docx
@@ -20,16 +20,11 @@
         <w:t>Шаги</w:t>
       </w:r>
       <w:r>
-        <w:t xml:space="preserve"> проекта и </w:t>
-      </w:r>
-      <w:proofErr w:type="gramStart"/>
-      <w:r>
-        <w:t xml:space="preserve">время </w:t>
+        <w:t xml:space="preserve"> проекта и время</w:t>
       </w:r>
       <w:r>
         <w:t>:</w:t>
       </w:r>
-      <w:proofErr w:type="gramEnd"/>
     </w:p>
     <w:p>
       <w:pPr>

</xml_diff>